<commit_message>
Misc improvments and bug fixes adjusting to new incoming data files.
</commit_message>
<xml_diff>
--- a/Adding a new filter to faceted search.docx
+++ b/Adding a new filter to faceted search.docx
@@ -453,14 +453,7 @@
           <w:rFonts w:ascii="Courier New" w:eastAsia="Times New Roman" w:hAnsi="Courier New" w:cs="Courier New"/>
           <w:color w:val="000000"/>
         </w:rPr>
-        <w:t xml:space="preserve"> = </w:t>
-      </w:r>
-      <w:r>
-        <w:rPr>
-          <w:rFonts w:ascii="Courier New" w:eastAsia="Times New Roman" w:hAnsi="Courier New" w:cs="Courier New"/>
-          <w:color w:val="000000"/>
-        </w:rPr>
-        <w:t>category</w:t>
+        <w:t xml:space="preserve"> = category</w:t>
       </w:r>
       <w:r>
         <w:rPr>
@@ -722,15 +715,7 @@
           <w:sz w:val="22"/>
           <w:szCs w:val="22"/>
         </w:rPr>
-        <w:t>.desired_</w:t>
-      </w:r>
-      <w:r>
-        <w:rPr>
-          <w:color w:val="000000"/>
-          <w:sz w:val="22"/>
-          <w:szCs w:val="22"/>
-        </w:rPr>
-        <w:t>category</w:t>
+        <w:t>.desired_category</w:t>
       </w:r>
       <w:proofErr w:type="spellEnd"/>
       <w:r>
@@ -853,6 +838,17 @@
         </w:rPr>
         <w:t>(</w:t>
       </w:r>
+      <w:proofErr w:type="spellStart"/>
+      <w:r>
+        <w:rPr>
+          <w:color w:val="000000"/>
+          <w:sz w:val="22"/>
+          <w:szCs w:val="22"/>
+          <w:highlight w:val="yellow"/>
+        </w:rPr>
+        <w:t>pids_list</w:t>
+      </w:r>
+      <w:proofErr w:type="spellEnd"/>
       <w:r>
         <w:rPr>
           <w:color w:val="000000"/>
@@ -908,15 +904,7 @@
           <w:sz w:val="22"/>
           <w:szCs w:val="22"/>
         </w:rPr>
-        <w:t>.desired_</w:t>
-      </w:r>
-      <w:r>
-        <w:rPr>
-          <w:color w:val="000000"/>
-          <w:sz w:val="22"/>
-          <w:szCs w:val="22"/>
-        </w:rPr>
-        <w:t>category</w:t>
+        <w:t>.desired_category</w:t>
       </w:r>
       <w:proofErr w:type="spellEnd"/>
       <w:r>
@@ -946,29 +934,7 @@
           <w:szCs w:val="22"/>
           <w:highlight w:val="yellow"/>
         </w:rPr>
-        <w:t xml:space="preserve"> </w:t>
-      </w:r>
-      <w:r>
-        <w:rPr>
-          <w:b/>
-          <w:bCs/>
-          <w:color w:val="008080"/>
-          <w:sz w:val="22"/>
-          <w:szCs w:val="22"/>
-          <w:highlight w:val="yellow"/>
-        </w:rPr>
-        <w:t>category</w:t>
-      </w:r>
-      <w:r>
-        <w:rPr>
-          <w:b/>
-          <w:bCs/>
-          <w:color w:val="008080"/>
-          <w:sz w:val="22"/>
-          <w:szCs w:val="22"/>
-          <w:highlight w:val="yellow"/>
-        </w:rPr>
-        <w:t>2</w:t>
+        <w:t xml:space="preserve"> category2</w:t>
       </w:r>
       <w:r>
         <w:rPr>
@@ -1068,17 +1034,7 @@
           <w:szCs w:val="22"/>
           <w:highlight w:val="yellow"/>
         </w:rPr>
-        <w:t>r_</w:t>
-      </w:r>
-      <w:proofErr w:type="gramStart"/>
-      <w:r>
-        <w:rPr>
-          <w:color w:val="000000"/>
-          <w:sz w:val="22"/>
-          <w:szCs w:val="22"/>
-          <w:highlight w:val="yellow"/>
-        </w:rPr>
-        <w:t>function</w:t>
+        <w:t>r_function</w:t>
       </w:r>
       <w:proofErr w:type="spellEnd"/>
       <w:r>
@@ -1090,7 +1046,17 @@
         </w:rPr>
         <w:t>(</w:t>
       </w:r>
-      <w:proofErr w:type="gramEnd"/>
+      <w:proofErr w:type="spellStart"/>
+      <w:r>
+        <w:rPr>
+          <w:color w:val="000000"/>
+          <w:sz w:val="22"/>
+          <w:szCs w:val="22"/>
+          <w:highlight w:val="yellow"/>
+        </w:rPr>
+        <w:t>pids_list</w:t>
+      </w:r>
+      <w:proofErr w:type="spellEnd"/>
       <w:r>
         <w:rPr>
           <w:color w:val="000000"/>
@@ -1108,8 +1074,6 @@
         </w:rPr>
         <w:t xml:space="preserve"> </w:t>
       </w:r>
-      <w:bookmarkStart w:id="0" w:name="_GoBack"/>
-      <w:bookmarkEnd w:id="0"/>
     </w:p>
     <w:p>
       <w:pPr>
@@ -1697,16 +1661,7 @@
           <w:szCs w:val="22"/>
           <w:highlight w:val="yellow"/>
         </w:rPr>
-        <w:t>New</w:t>
-      </w:r>
-      <w:r>
-        <w:rPr>
-          <w:color w:val="000000"/>
-          <w:sz w:val="22"/>
-          <w:szCs w:val="22"/>
-          <w:highlight w:val="yellow"/>
-        </w:rPr>
-        <w:t>Filter</w:t>
+        <w:t>NewFilter</w:t>
       </w:r>
       <w:proofErr w:type="spellEnd"/>
       <w:r>
@@ -1756,6 +1711,8 @@
         </w:rPr>
         <w:t>)</w:t>
       </w:r>
+      <w:bookmarkStart w:id="0" w:name="_GoBack"/>
+      <w:bookmarkEnd w:id="0"/>
       <w:r>
         <w:rPr>
           <w:color w:val="000000"/>
@@ -1772,16 +1729,7 @@
           <w:szCs w:val="22"/>
           <w:highlight w:val="yellow"/>
         </w:rPr>
-        <w:t>filter_category</w:t>
-      </w:r>
-      <w:r>
-        <w:rPr>
-          <w:color w:val="000000"/>
-          <w:sz w:val="22"/>
-          <w:szCs w:val="22"/>
-          <w:highlight w:val="yellow"/>
-        </w:rPr>
-        <w:t>2</w:t>
+        <w:t>filter_category2</w:t>
       </w:r>
       <w:r>
         <w:rPr>
@@ -1837,18 +1785,7 @@
           <w:szCs w:val="22"/>
           <w:highlight w:val="yellow"/>
         </w:rPr>
-        <w:t>category</w:t>
-      </w:r>
-      <w:r>
-        <w:rPr>
-          <w:b/>
-          <w:bCs/>
-          <w:color w:val="008080"/>
-          <w:sz w:val="22"/>
-          <w:szCs w:val="22"/>
-          <w:highlight w:val="yellow"/>
-        </w:rPr>
-        <w:t>2</w:t>
+        <w:t>category2</w:t>
       </w:r>
       <w:r>
         <w:rPr>
@@ -2054,15 +1991,7 @@
           <w:sz w:val="22"/>
           <w:szCs w:val="22"/>
         </w:rPr>
-        <w:t>)</w:t>
-      </w:r>
-      <w:r>
-        <w:rPr>
-          <w:color w:val="000000"/>
-          <w:sz w:val="22"/>
-          <w:szCs w:val="22"/>
-        </w:rPr>
-        <w:t xml:space="preserve"> </w:t>
+        <w:t xml:space="preserve">) </w:t>
       </w:r>
       <w:r>
         <w:rPr>

</xml_diff>

<commit_message>
Started developing data extractor with data filtering.
</commit_message>
<xml_diff>
--- a/Adding a new filter to faceted search.docx
+++ b/Adding a new filter to faceted search.docx
@@ -925,16 +925,18 @@
         </w:rPr>
         <w:t>"</w:t>
       </w:r>
-      <w:r>
-        <w:rPr>
-          <w:b/>
-          <w:bCs/>
-          <w:color w:val="008080"/>
-          <w:sz w:val="22"/>
-          <w:szCs w:val="22"/>
-          <w:highlight w:val="yellow"/>
-        </w:rPr>
-        <w:t xml:space="preserve"> category2</w:t>
+      <w:bookmarkStart w:id="0" w:name="_GoBack"/>
+      <w:bookmarkEnd w:id="0"/>
+      <w:r>
+        <w:rPr>
+          <w:b/>
+          <w:bCs/>
+          <w:color w:val="008080"/>
+          <w:sz w:val="22"/>
+          <w:szCs w:val="22"/>
+          <w:highlight w:val="yellow"/>
+        </w:rPr>
+        <w:t>category2</w:t>
       </w:r>
       <w:r>
         <w:rPr>
@@ -988,27 +990,8 @@
           <w:sz w:val="22"/>
           <w:szCs w:val="22"/>
         </w:rPr>
-        <w:t>sql_fltr</w:t>
-      </w:r>
-      <w:proofErr w:type="spellEnd"/>
-      <w:r>
-        <w:rPr>
-          <w:color w:val="000000"/>
-          <w:sz w:val="22"/>
-          <w:szCs w:val="22"/>
-        </w:rPr>
-        <w:t>.</w:t>
-      </w:r>
-      <w:r>
-        <w:rPr>
-          <w:color w:val="000000"/>
-          <w:sz w:val="22"/>
-          <w:szCs w:val="22"/>
-          <w:highlight w:val="yellow"/>
-        </w:rPr>
-        <w:t xml:space="preserve"> </w:t>
-      </w:r>
-      <w:proofErr w:type="spellStart"/>
+        <w:t>sql_fltr.</w:t>
+      </w:r>
       <w:r>
         <w:rPr>
           <w:color w:val="000000"/>
@@ -1711,8 +1694,6 @@
         </w:rPr>
         <w:t>)</w:t>
       </w:r>
-      <w:bookmarkStart w:id="0" w:name="_GoBack"/>
-      <w:bookmarkEnd w:id="0"/>
       <w:r>
         <w:rPr>
           <w:color w:val="000000"/>

</xml_diff>